<commit_message>
ABr // Documentation/Report // Pictures of the structure and of the explanation for throttle. First version
</commit_message>
<xml_diff>
--- a/Documentation/Structure-for-conversion-2.docx
+++ b/Documentation/Structure-for-conversion-2.docx
@@ -1,11 +1,91 @@
 
 <file path=word/document.xml><?xml version="1.0" encoding="utf-8"?>
-<w:document xmlns:ve="http://schemas.openxmlformats.org/markup-compatibility/2006" xmlns:o="urn:schemas-microsoft-com:office:office" xmlns:r="http://schemas.openxmlformats.org/officeDocument/2006/relationships" xmlns:m="http://schemas.openxmlformats.org/officeDocument/2006/math" xmlns:v="urn:schemas-microsoft-com:vml" xmlns:wp="http://schemas.openxmlformats.org/drawingml/2006/wordprocessingDrawing" xmlns:w10="urn:schemas-microsoft-com:office:word" xmlns:w="http://schemas.openxmlformats.org/wordprocessingml/2006/main" xmlns:wne="http://schemas.microsoft.com/office/word/2006/wordml">
+<w:document xmlns:wpc="http://schemas.microsoft.com/office/word/2010/wordprocessingCanvas" xmlns:mc="http://schemas.openxmlformats.org/markup-compatibility/2006" xmlns:o="urn:schemas-microsoft-com:office:office" xmlns:r="http://schemas.openxmlformats.org/officeDocument/2006/relationships" xmlns:m="http://schemas.openxmlformats.org/officeDocument/2006/math" xmlns:v="urn:schemas-microsoft-com:vml" xmlns:wp14="http://schemas.microsoft.com/office/word/2010/wordprocessingDrawing" xmlns:wp="http://schemas.openxmlformats.org/drawingml/2006/wordprocessingDrawing" xmlns:w10="urn:schemas-microsoft-com:office:word" xmlns:w="http://schemas.openxmlformats.org/wordprocessingml/2006/main" xmlns:w14="http://schemas.microsoft.com/office/word/2010/wordml" xmlns:w15="http://schemas.microsoft.com/office/word/2012/wordml" xmlns:wpg="http://schemas.microsoft.com/office/word/2010/wordprocessingGroup" xmlns:wpi="http://schemas.microsoft.com/office/word/2010/wordprocessingInk" xmlns:wne="http://schemas.microsoft.com/office/word/2006/wordml" xmlns:wps="http://schemas.microsoft.com/office/word/2010/wordprocessingShape" mc:Ignorable="w14 w15 wp14">
   <w:body>
     <w:p/>
     <w:p/>
-    <w:p/>
-    <w:p/>
+    <w:p>
+      <w:r>
+        <w:rPr>
+          <w:noProof/>
+        </w:rPr>
+        <w:pict>
+          <v:shapetype id="_x0000_t202" coordsize="21600,21600" o:spt="202" path="m,l,21600r21600,l21600,xe">
+            <v:stroke joinstyle="miter"/>
+            <v:path gradientshapeok="t" o:connecttype="rect"/>
+          </v:shapetype>
+          <v:shape id="Text Box 90" o:spid="_x0000_s1095" type="#_x0000_t202" style="position:absolute;margin-left:646.1pt;margin-top:25.35pt;width:55.5pt;height:27.75pt;z-index:251719680;visibility:visible;mso-wrap-style:square;mso-width-percent:0;mso-height-percent:0;mso-wrap-distance-left:9pt;mso-wrap-distance-top:0;mso-wrap-distance-right:9pt;mso-wrap-distance-bottom:0;mso-position-horizontal-relative:text;mso-position-vertical-relative:text;mso-width-percent:0;mso-height-percent:0;mso-width-relative:page;mso-height-relative:page;v-text-anchor:bottom" o:gfxdata="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" filled="f" stroked="f">
+            <v:textbox>
+              <w:txbxContent>
+                <w:p>
+                  <m:oMathPara>
+                    <m:oMath>
+                      <m:d>
+                        <m:dPr>
+                          <m:begChr m:val="|"/>
+                          <m:endChr m:val="|"/>
+                          <m:ctrlPr>
+                            <w:rPr>
+                              <w:rFonts w:ascii="Cambria Math" w:hAnsi="Cambria Math"/>
+                              <w:i/>
+                            </w:rPr>
+                          </m:ctrlPr>
+                        </m:dPr>
+                        <m:e>
+                          <m:sSup>
+                            <m:sSupPr>
+                              <m:ctrlPr>
+                                <w:rPr>
+                                  <w:rFonts w:ascii="Cambria Math" w:hAnsi="Cambria Math"/>
+                                  <w:i/>
+                                </w:rPr>
+                              </m:ctrlPr>
+                            </m:sSupPr>
+                            <m:e>
+                              <m:acc>
+                                <m:accPr>
+                                  <m:chr m:val="⃗"/>
+                                  <m:ctrlPr>
+                                    <w:rPr>
+                                      <w:rFonts w:ascii="Cambria Math" w:hAnsi="Cambria Math"/>
+                                      <w:i/>
+                                    </w:rPr>
+                                  </m:ctrlPr>
+                                </m:accPr>
+                                <m:e>
+                                  <m:r>
+                                    <w:rPr>
+                                      <w:rFonts w:ascii="Cambria Math" w:hAnsi="Cambria Math"/>
+                                    </w:rPr>
+                                    <m:t>V</m:t>
+                                  </m:r>
+                                </m:e>
+                              </m:acc>
+                            </m:e>
+                            <m:sup>
+                              <m:r>
+                                <w:rPr>
+                                  <w:rFonts w:ascii="Cambria Math" w:hAnsi="Cambria Math"/>
+                                </w:rPr>
+                                <m:t>v</m:t>
+                              </m:r>
+                            </m:sup>
+                          </m:sSup>
+                        </m:e>
+                      </m:d>
+                    </m:oMath>
+                  </m:oMathPara>
+                </w:p>
+              </w:txbxContent>
+            </v:textbox>
+          </v:shape>
+        </w:pict>
+      </w:r>
+    </w:p>
+    <w:p>
+      <w:bookmarkStart w:id="0" w:name="_GoBack"/>
+      <w:bookmarkEnd w:id="0"/>
+    </w:p>
     <w:p>
       <w:r>
         <w:rPr>
@@ -38,11 +118,7 @@
           <w:lang w:eastAsia="de-DE"/>
         </w:rPr>
         <w:pict>
-          <v:shapetype id="_x0000_t202" coordsize="21600,21600" o:spt="202" path="m,l,21600r21600,l21600,xe">
-            <v:stroke joinstyle="miter"/>
-            <v:path gradientshapeok="t" o:connecttype="rect"/>
-          </v:shapetype>
-          <v:shape id="_x0000_s1052" type="#_x0000_t202" style="position:absolute;margin-left:784.65pt;margin-top:6.6pt;width:51.75pt;height:27pt;z-index:251686912" filled="f" stroked="f">
+          <v:shape id="_x0000_s1052" type="#_x0000_t202" style="position:absolute;margin-left:784.65pt;margin-top:6.6pt;width:51.25pt;height:27pt;z-index:251686912" filled="f" stroked="f">
             <v:textbox style="mso-next-textbox:#_x0000_s1052">
               <w:txbxContent>
                 <w:p>
@@ -65,6 +141,63 @@
             <v:path arrowok="t" fillok="f" o:connecttype="none"/>
             <o:lock v:ext="edit" shapetype="t"/>
           </v:shapetype>
+          <v:shape id="_x0000_s1050" type="#_x0000_t32" style="position:absolute;margin-left:782.4pt;margin-top:24.05pt;width:57.5pt;height:0;z-index:251684864" o:connectortype="straight">
+            <v:stroke endarrow="block"/>
+          </v:shape>
+        </w:pict>
+      </w:r>
+      <w:r>
+        <w:rPr>
+          <w:noProof/>
+          <w:lang w:eastAsia="de-DE"/>
+        </w:rPr>
+        <w:pict>
+          <v:shape id="_x0000_s1089" type="#_x0000_t202" style="position:absolute;margin-left:280.6pt;margin-top:2.9pt;width:50.65pt;height:27.75pt;z-index:251660287" stroked="f">
+            <v:textbox style="mso-next-textbox:#_x0000_s1089">
+              <w:txbxContent>
+                <w:p>
+                  <m:oMathPara>
+                    <m:oMath>
+                      <m:sSub>
+                        <m:sSubPr>
+                          <m:ctrlPr>
+                            <w:rPr>
+                              <w:rFonts w:ascii="Cambria Math" w:hAnsi="Cambria Math"/>
+                              <w:i/>
+                            </w:rPr>
+                          </m:ctrlPr>
+                        </m:sSubPr>
+                        <m:e>
+                          <m:r>
+                            <w:rPr>
+                              <w:rFonts w:ascii="Cambria Math" w:hAnsi="Cambria Math"/>
+                            </w:rPr>
+                            <m:t>e</m:t>
+                          </m:r>
+                        </m:e>
+                        <m:sub>
+                          <m:r>
+                            <w:rPr>
+                              <w:rFonts w:ascii="Cambria Math" w:hAnsi="Cambria Math"/>
+                            </w:rPr>
+                            <m:t>Throttle</m:t>
+                          </m:r>
+                        </m:sub>
+                      </m:sSub>
+                    </m:oMath>
+                  </m:oMathPara>
+                </w:p>
+              </w:txbxContent>
+            </v:textbox>
+          </v:shape>
+        </w:pict>
+      </w:r>
+      <w:r>
+        <w:rPr>
+          <w:noProof/>
+          <w:lang w:eastAsia="de-DE"/>
+        </w:rPr>
+        <w:pict>
           <v:shape id="_x0000_s1049" type="#_x0000_t32" style="position:absolute;margin-left:332.4pt;margin-top:24.05pt;width:399.15pt;height:.1pt;z-index:251683840" o:connectortype="straight">
             <v:stroke endarrow="block"/>
           </v:shape>
@@ -89,36 +222,6 @@
                 </w:p>
               </w:txbxContent>
             </v:textbox>
-          </v:shape>
-        </w:pict>
-      </w:r>
-      <w:r>
-        <w:rPr>
-          <w:noProof/>
-          <w:lang w:eastAsia="de-DE"/>
-        </w:rPr>
-        <w:pict>
-          <v:shape id="_x0000_s1053" type="#_x0000_t202" style="position:absolute;margin-left:786.9pt;margin-top:64.35pt;width:56.25pt;height:27.75pt;z-index:251687936" filled="f" stroked="f">
-            <v:textbox style="mso-next-textbox:#_x0000_s1053">
-              <w:txbxContent>
-                <w:p>
-                  <w:r>
-                    <w:t>Aileron</w:t>
-                  </w:r>
-                </w:p>
-              </w:txbxContent>
-            </v:textbox>
-          </v:shape>
-        </w:pict>
-      </w:r>
-      <w:r>
-        <w:rPr>
-          <w:noProof/>
-          <w:lang w:eastAsia="de-DE"/>
-        </w:rPr>
-        <w:pict>
-          <v:shape id="_x0000_s1050" type="#_x0000_t32" style="position:absolute;margin-left:782.4pt;margin-top:24.05pt;width:52.5pt;height:.1pt;z-index:251684864" o:connectortype="straight">
-            <v:stroke endarrow="block"/>
           </v:shape>
         </w:pict>
       </w:r>
@@ -281,41 +384,6 @@
           </v:shape>
         </w:pict>
       </w:r>
-      <w:r>
-        <w:rPr>
-          <w:noProof/>
-          <w:lang w:eastAsia="de-DE"/>
-        </w:rPr>
-        <w:pict>
-          <v:shape id="_x0000_s1026" type="#_x0000_t202" style="position:absolute;margin-left:271.7pt;margin-top:1.6pt;width:49.5pt;height:27pt;z-index:251660288" stroked="f">
-            <v:textbox style="mso-next-textbox:#_x0000_s1026">
-              <w:txbxContent>
-                <w:p>
-                  <m:oMathPara>
-                    <m:oMath>
-                      <m:r>
-                        <m:rPr>
-                          <m:sty m:val="p"/>
-                        </m:rPr>
-                        <w:rPr>
-                          <w:rFonts w:ascii="Cambria Math" w:hAnsi="Cambria Math"/>
-                        </w:rPr>
-                        <m:t>Δ</m:t>
-                      </m:r>
-                      <m:r>
-                        <w:rPr>
-                          <w:rFonts w:ascii="Cambria Math" w:hAnsi="Cambria Math"/>
-                        </w:rPr>
-                        <m:t>L</m:t>
-                      </m:r>
-                    </m:oMath>
-                  </m:oMathPara>
-                </w:p>
-              </w:txbxContent>
-            </v:textbox>
-          </v:shape>
-        </w:pict>
-      </w:r>
     </w:p>
     <w:p>
       <w:r>
@@ -324,7 +392,7 @@
           <w:lang w:eastAsia="de-DE"/>
         </w:rPr>
         <w:pict>
-          <v:shape id="_x0000_s1040" type="#_x0000_t202" style="position:absolute;margin-left:336.3pt;margin-top:23.15pt;width:30pt;height:27.75pt;z-index:251674624" stroked="f">
+          <v:shape id="_x0000_s1040" type="#_x0000_t202" style="position:absolute;margin-left:286.1pt;margin-top:22.6pt;width:30pt;height:27.75pt;z-index:251674624" stroked="f">
             <v:textbox style="mso-next-textbox:#_x0000_s1040">
               <w:txbxContent>
                 <w:p>
@@ -372,17 +440,27 @@
           <w:lang w:eastAsia="de-DE"/>
         </w:rPr>
         <w:pict>
-          <v:shape id="_x0000_s1075" type="#_x0000_t109" style="position:absolute;margin-left:714.9pt;margin-top:18pt;width:21.15pt;height:146.5pt;z-index:251710464" strokecolor="#0070c0"/>
-        </w:pict>
-      </w:r>
-      <w:r>
-        <w:rPr>
-          <w:noProof/>
-          <w:lang w:eastAsia="de-DE"/>
-        </w:rPr>
-        <w:pict>
-          <v:shape id="_x0000_s1035" type="#_x0000_t109" style="position:absolute;margin-left:743.55pt;margin-top:18pt;width:50.1pt;height:28.5pt;z-index:251669504;v-text-anchor:middle">
-            <v:textbox inset=",2.3mm,,.3mm">
+          <v:shape id="_x0000_s1053" type="#_x0000_t202" style="position:absolute;margin-left:788.05pt;margin-top:13.45pt;width:46.85pt;height:27.75pt;z-index:251687936" filled="f" stroked="f">
+            <v:textbox style="mso-next-textbox:#_x0000_s1053">
+              <w:txbxContent>
+                <w:p>
+                  <w:r>
+                    <w:t>Aileron</w:t>
+                  </w:r>
+                </w:p>
+              </w:txbxContent>
+            </v:textbox>
+          </v:shape>
+        </w:pict>
+      </w:r>
+      <w:r>
+        <w:rPr>
+          <w:noProof/>
+          <w:lang w:eastAsia="de-DE"/>
+        </w:rPr>
+        <w:pict>
+          <v:shape id="_x0000_s1035" type="#_x0000_t109" style="position:absolute;margin-left:732pt;margin-top:18pt;width:50.1pt;height:28.5pt;z-index:251669504;v-text-anchor:middle">
+            <v:textbox style="mso-next-textbox:#_x0000_s1035" inset=",2.3mm,,.3mm">
               <w:txbxContent>
                 <w:p>
                   <w:pPr>
@@ -394,6 +472,28 @@
                 </w:p>
               </w:txbxContent>
             </v:textbox>
+          </v:shape>
+        </w:pict>
+      </w:r>
+      <w:r>
+        <w:rPr>
+          <w:noProof/>
+          <w:lang w:eastAsia="de-DE"/>
+        </w:rPr>
+        <w:pict>
+          <v:shape id="_x0000_s1088" type="#_x0000_t32" style="position:absolute;margin-left:283.55pt;margin-top:18pt;width:48.75pt;height:0;z-index:251714560" o:connectortype="straight">
+            <v:stroke endarrow="block"/>
+          </v:shape>
+        </w:pict>
+      </w:r>
+      <w:r>
+        <w:rPr>
+          <w:noProof/>
+          <w:lang w:eastAsia="de-DE"/>
+        </w:rPr>
+        <w:pict>
+          <v:shape id="_x0000_s1047" type="#_x0000_t32" style="position:absolute;margin-left:332.4pt;margin-top:17.95pt;width:41.5pt;height:.05pt;z-index:251681792" o:connectortype="straight">
+            <v:stroke endarrow="block"/>
           </v:shape>
         </w:pict>
       </w:r>
@@ -882,17 +982,6 @@
         </w:rPr>
         <w:pict>
           <v:shape id="_x0000_s1046" type="#_x0000_t32" style="position:absolute;margin-left:419.4pt;margin-top:11.2pt;width:27.9pt;height:0;z-index:251680768" o:connectortype="straight">
-            <v:stroke endarrow="block"/>
-          </v:shape>
-        </w:pict>
-      </w:r>
-      <w:r>
-        <w:rPr>
-          <w:noProof/>
-          <w:lang w:eastAsia="de-DE"/>
-        </w:rPr>
-        <w:pict>
-          <v:shape id="_x0000_s1047" type="#_x0000_t32" style="position:absolute;margin-left:344.4pt;margin-top:17.95pt;width:29.5pt;height:.05pt;z-index:251681792" o:connectortype="straight">
             <v:stroke endarrow="block"/>
           </v:shape>
         </w:pict>
@@ -1089,8 +1178,8 @@
                 <w:p>
                   <w:pPr>
                     <w:rPr>
+                      <w:rFonts w:ascii="Cambria Math" w:hAnsi="Cambria Math"/>
                       <w:oMath/>
-                      <w:rFonts w:ascii="Cambria Math" w:hAnsi="Cambria Math"/>
                     </w:rPr>
                   </w:pPr>
                   <m:oMathPara>
@@ -1153,8 +1242,8 @@
                 <w:p>
                   <w:pPr>
                     <w:rPr>
+                      <w:rFonts w:ascii="Cambria Math" w:hAnsi="Cambria Math"/>
                       <w:oMath/>
-                      <w:rFonts w:ascii="Cambria Math" w:hAnsi="Cambria Math"/>
                     </w:rPr>
                   </w:pPr>
                   <m:oMathPara>
@@ -1210,54 +1299,47 @@
       <w:r>
         <w:rPr>
           <w:noProof/>
-          <w:lang w:eastAsia="de-DE"/>
-        </w:rPr>
-        <w:pict>
-          <v:shape id="_x0000_s1076" type="#_x0000_t32" style="position:absolute;margin-left:736.05pt;margin-top:7.05pt;width:8.25pt;height:.1pt;z-index:251711488" o:connectortype="straight">
-            <v:stroke endarrow="block"/>
-          </v:shape>
-        </w:pict>
-      </w:r>
-      <w:r>
-        <w:rPr>
-          <w:noProof/>
-          <w:lang w:eastAsia="de-DE"/>
-        </w:rPr>
-        <w:pict>
-          <v:shape id="_x0000_s1078" type="#_x0000_t32" style="position:absolute;margin-left:736.05pt;margin-top:117.3pt;width:8.25pt;height:.3pt;flip:y;z-index:251713536" o:connectortype="straight">
-            <v:stroke endarrow="block"/>
-          </v:shape>
-        </w:pict>
-      </w:r>
-      <w:r>
-        <w:rPr>
-          <w:noProof/>
-          <w:lang w:eastAsia="de-DE"/>
-        </w:rPr>
-        <w:pict>
-          <v:shape id="_x0000_s1077" type="#_x0000_t32" style="position:absolute;margin-left:736.05pt;margin-top:63.6pt;width:8.25pt;height:0;z-index:251712512" o:connectortype="straight">
-            <v:stroke endarrow="block"/>
-          </v:shape>
-        </w:pict>
-      </w:r>
-      <w:r>
-        <w:rPr>
-          <w:noProof/>
-          <w:lang w:eastAsia="de-DE"/>
-        </w:rPr>
-        <w:pict>
-          <v:shape id="_x0000_s1055" type="#_x0000_t32" style="position:absolute;margin-left:706.65pt;margin-top:6.75pt;width:8.25pt;height:.1pt;z-index:251689984" o:connectortype="straight">
-            <v:stroke endarrow="block"/>
-          </v:shape>
-        </w:pict>
-      </w:r>
-      <w:r>
-        <w:rPr>
-          <w:noProof/>
-          <w:lang w:eastAsia="de-DE"/>
-        </w:rPr>
-        <w:pict>
-          <v:shape id="_x0000_s1051" type="#_x0000_t32" style="position:absolute;margin-left:793.65pt;margin-top:6.85pt;width:41.25pt;height:0;z-index:251685888" o:connectortype="straight">
+        </w:rPr>
+        <w:pict>
+          <v:shape id="Text Box 46" o:spid="_x0000_s1094" type="#_x0000_t202" style="position:absolute;margin-left:841.5pt;margin-top:13.85pt;width:54.75pt;height:39pt;z-index:251716608;visibility:visible;mso-wrap-style:square;mso-width-percent:0;mso-height-percent:0;mso-wrap-distance-left:9pt;mso-wrap-distance-top:0;mso-wrap-distance-right:9pt;mso-wrap-distance-bottom:0;mso-position-horizontal-relative:text;mso-position-vertical-relative:text;mso-width-percent:0;mso-height-percent:0;mso-width-relative:page;mso-height-relative:page;v-text-anchor:bottom" o:gfxdata="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" stroked="f">
+            <v:textbox>
+              <w:txbxContent>
+                <w:p>
+                  <w:pPr>
+                    <w:jc w:val="center"/>
+                  </w:pPr>
+                  <w:proofErr w:type="spellStart"/>
+                  <w:r>
+                    <w:t>Steering</w:t>
+                  </w:r>
+                  <w:proofErr w:type="spellEnd"/>
+                  <w:r>
+                    <w:t xml:space="preserve"> Signals</w:t>
+                  </w:r>
+                </w:p>
+              </w:txbxContent>
+            </v:textbox>
+          </v:shape>
+        </w:pict>
+      </w:r>
+      <w:r>
+        <w:rPr>
+          <w:noProof/>
+          <w:lang w:eastAsia="de-DE"/>
+        </w:rPr>
+        <w:pict>
+          <v:shape id="_x0000_s1051" type="#_x0000_t32" style="position:absolute;margin-left:782.4pt;margin-top:6.75pt;width:58.35pt;height:0;flip:y;z-index:251685888" o:connectortype="straight">
+            <v:stroke endarrow="block"/>
+          </v:shape>
+        </w:pict>
+      </w:r>
+      <w:r>
+        <w:rPr>
+          <w:noProof/>
+          <w:lang w:eastAsia="de-DE"/>
+        </w:rPr>
+        <w:pict>
+          <v:shape id="_x0000_s1076" type="#_x0000_t32" style="position:absolute;margin-left:706.65pt;margin-top:7.15pt;width:25.2pt;height:0;z-index:251711488" o:connectortype="straight">
             <v:stroke endarrow="block"/>
           </v:shape>
         </w:pict>
@@ -1267,11 +1349,42 @@
       <w:r>
         <w:rPr>
           <w:noProof/>
-          <w:lang w:eastAsia="de-DE"/>
-        </w:rPr>
-        <w:pict>
-          <v:shape id="_x0000_s1056" type="#_x0000_t109" style="position:absolute;margin-left:744.3pt;margin-top:24.05pt;width:50.1pt;height:28.5pt;z-index:251691008;v-text-anchor:middle">
-            <v:textbox inset=",2.3mm,,.3mm">
+        </w:rPr>
+        <w:pict>
+          <v:shape id="AutoShape 47" o:spid="_x0000_s1093" type="#_x0000_t32" style="position:absolute;margin-left:840.75pt;margin-top:6.35pt;width:61.5pt;height:0;z-index:251717632;visibility:visible;mso-wrap-style:square;mso-width-percent:0;mso-height-percent:0;mso-wrap-distance-left:9pt;mso-wrap-distance-top:0;mso-wrap-distance-right:9pt;mso-wrap-distance-bottom:0;mso-position-horizontal-relative:text;mso-position-vertical-relative:text;mso-width-percent:0;mso-height-percent:0;mso-width-relative:page;mso-height-relative:page" o:gfxdata="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">
+            <v:stroke endarrow="block"/>
+          </v:shape>
+        </w:pict>
+      </w:r>
+      <w:r>
+        <w:rPr>
+          <w:noProof/>
+          <w:lang w:eastAsia="de-DE"/>
+        </w:rPr>
+        <w:pict>
+          <v:shape id="_x0000_s1059" type="#_x0000_t202" style="position:absolute;margin-left:789.05pt;margin-top:20.3pt;width:59.6pt;height:27.75pt;z-index:251694080" filled="f" stroked="f">
+            <v:textbox style="mso-next-textbox:#_x0000_s1059">
+              <w:txbxContent>
+                <w:p>
+                  <w:proofErr w:type="spellStart"/>
+                  <w:r>
+                    <w:t>Rudder</w:t>
+                  </w:r>
+                  <w:proofErr w:type="spellEnd"/>
+                </w:p>
+              </w:txbxContent>
+            </v:textbox>
+          </v:shape>
+        </w:pict>
+      </w:r>
+      <w:r>
+        <w:rPr>
+          <w:noProof/>
+          <w:lang w:eastAsia="de-DE"/>
+        </w:rPr>
+        <w:pict>
+          <v:shape id="_x0000_s1056" type="#_x0000_t109" style="position:absolute;margin-left:731.65pt;margin-top:24.05pt;width:50.1pt;height:28.35pt;z-index:251691008;v-text-anchor:middle">
+            <v:textbox style="mso-next-textbox:#_x0000_s1056" inset=",2.3mm,,.3mm">
               <w:txbxContent>
                 <w:p>
                   <w:pPr>
@@ -1286,25 +1399,6 @@
           </v:shape>
         </w:pict>
       </w:r>
-      <w:r>
-        <w:rPr>
-          <w:noProof/>
-          <w:lang w:eastAsia="de-DE"/>
-        </w:rPr>
-        <w:pict>
-          <v:shape id="_x0000_s1059" type="#_x0000_t202" style="position:absolute;margin-left:793.65pt;margin-top:20.3pt;width:52.5pt;height:27.75pt;z-index:251694080" filled="f" stroked="f">
-            <v:textbox style="mso-next-textbox:#_x0000_s1059">
-              <w:txbxContent>
-                <w:p>
-                  <w:r>
-                    <w:t>Rudder</w:t>
-                  </w:r>
-                </w:p>
-              </w:txbxContent>
-            </v:textbox>
-          </v:shape>
-        </w:pict>
-      </w:r>
     </w:p>
     <w:p>
       <w:r>
@@ -1313,18 +1407,18 @@
           <w:lang w:eastAsia="de-DE"/>
         </w:rPr>
         <w:pict>
-          <v:shape id="_x0000_s1063" type="#_x0000_t32" style="position:absolute;margin-left:706.65pt;margin-top:12.4pt;width:8.25pt;height:0;z-index:251698176" o:connectortype="straight">
-            <v:stroke endarrow="block"/>
-          </v:shape>
-        </w:pict>
-      </w:r>
-      <w:r>
-        <w:rPr>
-          <w:noProof/>
-          <w:lang w:eastAsia="de-DE"/>
-        </w:rPr>
-        <w:pict>
-          <v:shape id="_x0000_s1058" type="#_x0000_t32" style="position:absolute;margin-left:793.65pt;margin-top:13.65pt;width:45pt;height:0;z-index:251693056" o:connectortype="straight">
+          <v:shape id="_x0000_s1058" type="#_x0000_t32" style="position:absolute;margin-left:782.4pt;margin-top:13.15pt;width:58.35pt;height:.05pt;z-index:251693056" o:connectortype="straight">
+            <v:stroke endarrow="block"/>
+          </v:shape>
+        </w:pict>
+      </w:r>
+      <w:r>
+        <w:rPr>
+          <w:noProof/>
+          <w:lang w:eastAsia="de-DE"/>
+        </w:rPr>
+        <w:pict>
+          <v:shape id="_x0000_s1077" type="#_x0000_t32" style="position:absolute;margin-left:706.3pt;margin-top:12.55pt;width:24.5pt;height:0;z-index:251712512" o:connectortype="straight">
             <v:stroke endarrow="block"/>
           </v:shape>
         </w:pict>
@@ -1337,7 +1431,7 @@
           <w:lang w:eastAsia="de-DE"/>
         </w:rPr>
         <w:pict>
-          <v:shape id="_x0000_s1061" type="#_x0000_t202" style="position:absolute;margin-left:789.9pt;margin-top:21.9pt;width:53.25pt;height:27.75pt;z-index:251696128" filled="f" stroked="f">
+          <v:shape id="_x0000_s1061" type="#_x0000_t202" style="position:absolute;margin-left:789.8pt;margin-top:21.9pt;width:61pt;height:27.75pt;z-index:251696128" filled="f" stroked="f">
             <v:textbox style="mso-next-textbox:#_x0000_s1061">
               <w:txbxContent>
                 <w:p>
@@ -1358,19 +1452,30 @@
           <w:lang w:eastAsia="de-DE"/>
         </w:rPr>
         <w:pict>
-          <v:shape id="_x0000_s1065" type="#_x0000_t32" style="position:absolute;margin-left:706.65pt;margin-top:15.2pt;width:8.25pt;height:.3pt;flip:y;z-index:251700224" o:connectortype="straight">
-            <v:stroke endarrow="block"/>
-          </v:shape>
-        </w:pict>
-      </w:r>
-      <w:r>
-        <w:rPr>
-          <w:noProof/>
-          <w:lang w:eastAsia="de-DE"/>
-        </w:rPr>
-        <w:pict>
-          <v:shape id="_x0000_s1057" type="#_x0000_t109" style="position:absolute;margin-left:745.05pt;margin-top:1.7pt;width:50.1pt;height:28.5pt;z-index:251692032;v-text-anchor:middle">
-            <v:textbox inset=",2.3mm,,.3mm">
+          <v:shape id="_x0000_s1060" type="#_x0000_t32" style="position:absolute;margin-left:781.65pt;margin-top:15.75pt;width:59.1pt;height:0;z-index:251695104" o:connectortype="straight">
+            <v:stroke endarrow="block"/>
+          </v:shape>
+        </w:pict>
+      </w:r>
+      <w:r>
+        <w:rPr>
+          <w:noProof/>
+          <w:lang w:eastAsia="de-DE"/>
+        </w:rPr>
+        <w:pict>
+          <v:shape id="_x0000_s1078" type="#_x0000_t32" style="position:absolute;margin-left:706.3pt;margin-top:15.7pt;width:25.25pt;height:0;flip:y;z-index:251713536" o:connectortype="straight">
+            <v:stroke endarrow="block"/>
+          </v:shape>
+        </w:pict>
+      </w:r>
+      <w:r>
+        <w:rPr>
+          <w:noProof/>
+          <w:lang w:eastAsia="de-DE"/>
+        </w:rPr>
+        <w:pict>
+          <v:shape id="_x0000_s1057" type="#_x0000_t109" style="position:absolute;margin-left:731.85pt;margin-top:1.7pt;width:50.1pt;height:28.5pt;z-index:251692032;v-text-anchor:middle">
+            <v:textbox style="mso-next-textbox:#_x0000_s1057" inset=",2.3mm,,.3mm">
               <w:txbxContent>
                 <w:p>
                   <w:pPr>
@@ -1385,269 +1490,10 @@
           </v:shape>
         </w:pict>
       </w:r>
-      <w:r>
-        <w:rPr>
-          <w:noProof/>
-          <w:lang w:eastAsia="de-DE"/>
-        </w:rPr>
-        <w:pict>
-          <v:shape id="_x0000_s1060" type="#_x0000_t32" style="position:absolute;margin-left:798.15pt;margin-top:15.2pt;width:39pt;height:.05pt;z-index:251695104" o:connectortype="straight">
-            <v:stroke endarrow="block"/>
-          </v:shape>
-        </w:pict>
-      </w:r>
     </w:p>
-    <w:p>
-      <w:r>
-        <w:rPr>
-          <w:noProof/>
-          <w:lang w:eastAsia="de-DE"/>
-        </w:rPr>
-        <w:pict>
-          <v:shape id="_x0000_s1033" type="#_x0000_t202" style="position:absolute;margin-left:666.85pt;margin-top:20.4pt;width:55.5pt;height:27.75pt;z-index:251667456;v-text-anchor:bottom" filled="f" stroked="f">
-            <v:textbox style="mso-next-textbox:#_x0000_s1033">
-              <w:txbxContent>
-                <w:p>
-                  <m:oMathPara>
-                    <m:oMath>
-                      <m:r>
-                        <w:rPr>
-                          <w:rFonts w:ascii="Cambria Math" w:hAnsi="Cambria Math"/>
-                        </w:rPr>
-                        <m:t>(</m:t>
-                      </m:r>
-                      <m:r>
-                        <m:rPr>
-                          <m:sty m:val="p"/>
-                        </m:rPr>
-                        <w:rPr>
-                          <w:rFonts w:ascii="Cambria Math" w:hAnsi="Cambria Math"/>
-                        </w:rPr>
-                        <m:t>ϕ</m:t>
-                      </m:r>
-                      <m:r>
-                        <w:rPr>
-                          <w:rFonts w:ascii="Cambria Math" w:hAnsi="Cambria Math"/>
-                        </w:rPr>
-                        <m:t>,θ,</m:t>
-                      </m:r>
-                      <m:r>
-                        <m:rPr>
-                          <m:sty m:val="p"/>
-                        </m:rPr>
-                        <w:rPr>
-                          <w:rFonts w:ascii="Cambria Math" w:hAnsi="Cambria Math"/>
-                        </w:rPr>
-                        <m:t>ψ</m:t>
-                      </m:r>
-                      <m:r>
-                        <w:rPr>
-                          <w:rFonts w:ascii="Cambria Math" w:hAnsi="Cambria Math"/>
-                        </w:rPr>
-                        <m:t>)</m:t>
-                      </m:r>
-                    </m:oMath>
-                  </m:oMathPara>
-                </w:p>
-              </w:txbxContent>
-            </v:textbox>
-          </v:shape>
-        </w:pict>
-      </w:r>
-      <w:r>
-        <w:rPr>
-          <w:noProof/>
-          <w:lang w:eastAsia="de-DE"/>
-        </w:rPr>
-        <w:pict>
-          <v:shape id="_x0000_s1079" type="#_x0000_t202" style="position:absolute;margin-left:728.55pt;margin-top:16.1pt;width:68.2pt;height:20.95pt;z-index:251714560;v-text-anchor:bottom" filled="f" stroked="f">
-            <v:textbox style="mso-next-textbox:#_x0000_s1079">
-              <w:txbxContent>
-                <w:p>
-                  <w:pPr>
-                    <w:rPr>
-                      <w:color w:val="0070C0"/>
-                      <w:sz w:val="20"/>
-                    </w:rPr>
-                  </w:pPr>
-                  <w:r>
-                    <w:rPr>
-                      <w:color w:val="0070C0"/>
-                      <w:sz w:val="20"/>
-                    </w:rPr>
-                    <w:t>Switch Signal</w:t>
-                  </w:r>
-                </w:p>
-              </w:txbxContent>
-            </v:textbox>
-          </v:shape>
-        </w:pict>
-      </w:r>
-      <w:r>
-        <w:rPr>
-          <w:noProof/>
-          <w:lang w:eastAsia="de-DE"/>
-        </w:rPr>
-        <w:pict>
-          <v:shape id="_x0000_s1082" type="#_x0000_t32" style="position:absolute;margin-left:726.9pt;margin-top:11.85pt;width:0;height:52.2pt;flip:y;z-index:251717632" o:connectortype="straight" strokecolor="#0070c0">
-            <v:stroke endarrow="block"/>
-          </v:shape>
-        </w:pict>
-      </w:r>
-      <w:r>
-        <w:rPr>
-          <w:noProof/>
-          <w:lang w:eastAsia="de-DE"/>
-        </w:rPr>
-        <w:pict>
-          <v:shape id="_x0000_s1083" type="#_x0000_t32" style="position:absolute;margin-left:731.5pt;margin-top:11.85pt;width:.05pt;height:23.9pt;flip:y;z-index:251718656" o:connectortype="straight" strokecolor="#0070c0">
-            <v:stroke endarrow="block"/>
-          </v:shape>
-        </w:pict>
-      </w:r>
-      <w:r>
-        <w:rPr>
-          <w:noProof/>
-          <w:lang w:eastAsia="de-DE"/>
-        </w:rPr>
-        <w:pict>
-          <v:shape id="_x0000_s1081" type="#_x0000_t32" style="position:absolute;margin-left:722.35pt;margin-top:11.85pt;width:.05pt;height:23.9pt;flip:y;z-index:251716608" o:connectortype="straight">
-            <v:stroke endarrow="block"/>
-          </v:shape>
-        </w:pict>
-      </w:r>
-    </w:p>
-    <w:p>
-      <w:r>
-        <w:rPr>
-          <w:noProof/>
-          <w:lang w:eastAsia="de-DE"/>
-        </w:rPr>
-        <w:pict>
-          <v:shape id="_x0000_s1080" type="#_x0000_t202" style="position:absolute;margin-left:722.4pt;margin-top:14.5pt;width:55.5pt;height:27.75pt;z-index:251715584;v-text-anchor:bottom" filled="f" stroked="f">
-            <v:textbox style="mso-next-textbox:#_x0000_s1080">
-              <w:txbxContent>
-                <w:p>
-                  <w:pPr>
-                    <w:rPr>
-                      <w:color w:val="0070C0"/>
-                    </w:rPr>
-                  </w:pPr>
-                  <m:oMathPara>
-                    <m:oMath>
-                      <m:r>
-                        <w:rPr>
-                          <w:rFonts w:ascii="Cambria Math" w:hAnsi="Cambria Math"/>
-                          <w:color w:val="0070C0"/>
-                        </w:rPr>
-                        <m:t>(</m:t>
-                      </m:r>
-                      <m:r>
-                        <m:rPr>
-                          <m:sty m:val="p"/>
-                        </m:rPr>
-                        <w:rPr>
-                          <w:rFonts w:ascii="Cambria Math" w:hAnsi="Cambria Math"/>
-                          <w:color w:val="0070C0"/>
-                        </w:rPr>
-                        <m:t>ϕ</m:t>
-                      </m:r>
-                      <m:r>
-                        <w:rPr>
-                          <w:rFonts w:ascii="Cambria Math" w:hAnsi="Cambria Math"/>
-                          <w:color w:val="0070C0"/>
-                        </w:rPr>
-                        <m:t>,θ,</m:t>
-                      </m:r>
-                      <m:r>
-                        <m:rPr>
-                          <m:sty m:val="p"/>
-                        </m:rPr>
-                        <w:rPr>
-                          <w:rFonts w:ascii="Cambria Math" w:hAnsi="Cambria Math"/>
-                          <w:color w:val="0070C0"/>
-                        </w:rPr>
-                        <m:t>ψ</m:t>
-                      </m:r>
-                      <m:r>
-                        <w:rPr>
-                          <w:rFonts w:ascii="Cambria Math" w:hAnsi="Cambria Math"/>
-                          <w:color w:val="0070C0"/>
-                        </w:rPr>
-                        <m:t>)</m:t>
-                      </m:r>
-                    </m:oMath>
-                  </m:oMathPara>
-                </w:p>
-              </w:txbxContent>
-            </v:textbox>
-          </v:shape>
-        </w:pict>
-      </w:r>
-    </w:p>
-    <w:p>
-      <w:r>
-        <w:rPr>
-          <w:noProof/>
-          <w:lang w:eastAsia="de-DE"/>
-        </w:rPr>
-        <w:pict>
-          <v:shapetype id="_x0000_t88" coordsize="21600,21600" o:spt="88" adj="1800,10800" path="m,qx10800@0l10800@2qy21600@11,10800@3l10800@1qy,21600e" filled="f">
-            <v:formulas>
-              <v:f eqn="val #0"/>
-              <v:f eqn="sum 21600 0 #0"/>
-              <v:f eqn="sum #1 0 #0"/>
-              <v:f eqn="sum #1 #0 0"/>
-              <v:f eqn="prod #0 9598 32768"/>
-              <v:f eqn="sum 21600 0 @4"/>
-              <v:f eqn="sum 21600 0 #1"/>
-              <v:f eqn="min #1 @6"/>
-              <v:f eqn="prod @7 1 2"/>
-              <v:f eqn="prod #0 2 1"/>
-              <v:f eqn="sum 21600 0 @9"/>
-              <v:f eqn="val #1"/>
-            </v:formulas>
-            <v:path arrowok="t" o:connecttype="custom" o:connectlocs="0,0;21600,@11;0,21600" textboxrect="0,@4,7637,@5"/>
-            <v:handles>
-              <v:h position="center,#0" yrange="0,@8"/>
-              <v:h position="bottomRight,#1" yrange="@9,@10"/>
-            </v:handles>
-          </v:shapetype>
-          <v:shape id="_x0000_s1085" type="#_x0000_t88" style="position:absolute;margin-left:722.65pt;margin-top:-42.05pt;width:18.5pt;height:116.05pt;rotation:90;z-index:251720704" adj=",3600"/>
-        </w:pict>
-      </w:r>
-      <w:r>
-        <w:rPr>
-          <w:noProof/>
-          <w:lang w:eastAsia="de-DE"/>
-        </w:rPr>
-        <w:pict>
-          <v:shape id="_x0000_s1084" type="#_x0000_t202" style="position:absolute;margin-left:760.05pt;margin-top:24.5pt;width:128.25pt;height:43.5pt;z-index:251719680" stroked="f">
-            <v:textbox>
-              <w:txbxContent>
-                <w:p>
-                  <w:r>
-                    <w:t>Control for temporary aerobatic</w:t>
-                  </w:r>
-                  <w:r>
-                    <w:rPr>
-                      <w:lang w:val="en-GB"/>
-                    </w:rPr>
-                    <w:t xml:space="preserve"> </w:t>
-                  </w:r>
-                  <w:r>
-                    <w:rPr>
-                      <w:lang w:val="en-GB"/>
-                    </w:rPr>
-                    <w:t>flight</w:t>
-                  </w:r>
-                </w:p>
-              </w:txbxContent>
-            </v:textbox>
-          </v:shape>
-        </w:pict>
-      </w:r>
-    </w:p>
+    <w:p/>
+    <w:p/>
+    <w:p/>
     <w:p/>
     <w:p>
       <w:pPr>
@@ -1665,7 +1511,7 @@
 </file>
 
 <file path=word/styles.xml><?xml version="1.0" encoding="utf-8"?>
-<w:styles xmlns:r="http://schemas.openxmlformats.org/officeDocument/2006/relationships" xmlns:w="http://schemas.openxmlformats.org/wordprocessingml/2006/main">
+<w:styles xmlns:mc="http://schemas.openxmlformats.org/markup-compatibility/2006" xmlns:r="http://schemas.openxmlformats.org/officeDocument/2006/relationships" xmlns:w="http://schemas.openxmlformats.org/wordprocessingml/2006/main" xmlns:w14="http://schemas.microsoft.com/office/word/2010/wordml" xmlns:w15="http://schemas.microsoft.com/office/word/2012/wordml" mc:Ignorable="w14 w15">
   <w:docDefaults>
     <w:rPrDefault>
       <w:rPr>
@@ -1681,144 +1527,378 @@
       </w:pPr>
     </w:pPrDefault>
   </w:docDefaults>
-  <w:latentStyles w:defLockedState="0" w:defUIPriority="99" w:defSemiHidden="1" w:defUnhideWhenUsed="1" w:defQFormat="0" w:count="267">
-    <w:lsdException w:name="Normal" w:semiHidden="0" w:uiPriority="0" w:unhideWhenUsed="0" w:qFormat="1"/>
-    <w:lsdException w:name="heading 1" w:semiHidden="0" w:uiPriority="9" w:unhideWhenUsed="0" w:qFormat="1"/>
-    <w:lsdException w:name="heading 2" w:uiPriority="9" w:qFormat="1"/>
-    <w:lsdException w:name="heading 3" w:uiPriority="9" w:qFormat="1"/>
-    <w:lsdException w:name="heading 4" w:uiPriority="9" w:qFormat="1"/>
-    <w:lsdException w:name="heading 5" w:uiPriority="9" w:qFormat="1"/>
-    <w:lsdException w:name="heading 6" w:uiPriority="9" w:qFormat="1"/>
-    <w:lsdException w:name="heading 7" w:uiPriority="9" w:qFormat="1"/>
-    <w:lsdException w:name="heading 8" w:uiPriority="9" w:qFormat="1"/>
-    <w:lsdException w:name="heading 9" w:uiPriority="9" w:qFormat="1"/>
-    <w:lsdException w:name="toc 1" w:uiPriority="39"/>
-    <w:lsdException w:name="toc 2" w:uiPriority="39"/>
-    <w:lsdException w:name="toc 3" w:uiPriority="39"/>
-    <w:lsdException w:name="toc 4" w:uiPriority="39"/>
-    <w:lsdException w:name="toc 5" w:uiPriority="39"/>
-    <w:lsdException w:name="toc 6" w:uiPriority="39"/>
-    <w:lsdException w:name="toc 7" w:uiPriority="39"/>
-    <w:lsdException w:name="toc 8" w:uiPriority="39"/>
-    <w:lsdException w:name="toc 9" w:uiPriority="39"/>
-    <w:lsdException w:name="caption" w:uiPriority="35" w:qFormat="1"/>
-    <w:lsdException w:name="Title" w:semiHidden="0" w:uiPriority="10" w:unhideWhenUsed="0" w:qFormat="1"/>
-    <w:lsdException w:name="Default Paragraph Font" w:uiPriority="1"/>
-    <w:lsdException w:name="Subtitle" w:semiHidden="0" w:uiPriority="11" w:unhideWhenUsed="0" w:qFormat="1"/>
-    <w:lsdException w:name="Strong" w:semiHidden="0" w:uiPriority="22" w:unhideWhenUsed="0" w:qFormat="1"/>
-    <w:lsdException w:name="Emphasis" w:semiHidden="0" w:uiPriority="20" w:unhideWhenUsed="0" w:qFormat="1"/>
-    <w:lsdException w:name="Table Grid" w:semiHidden="0" w:uiPriority="59" w:unhideWhenUsed="0"/>
-    <w:lsdException w:name="Placeholder Text" w:unhideWhenUsed="0"/>
-    <w:lsdException w:name="No Spacing" w:semiHidden="0" w:uiPriority="1" w:unhideWhenUsed="0" w:qFormat="1"/>
-    <w:lsdException w:name="Light Shading" w:semiHidden="0" w:uiPriority="60" w:unhideWhenUsed="0"/>
-    <w:lsdException w:name="Light List" w:semiHidden="0" w:uiPriority="61" w:unhideWhenUsed="0"/>
-    <w:lsdException w:name="Light Grid" w:semiHidden="0" w:uiPriority="62" w:unhideWhenUsed="0"/>
-    <w:lsdException w:name="Medium Shading 1" w:semiHidden="0" w:uiPriority="63" w:unhideWhenUsed="0"/>
-    <w:lsdException w:name="Medium Shading 2" w:semiHidden="0" w:uiPriority="64" w:unhideWhenUsed="0"/>
-    <w:lsdException w:name="Medium List 1" w:semiHidden="0" w:uiPriority="65" w:unhideWhenUsed="0"/>
-    <w:lsdException w:name="Medium List 2" w:semiHidden="0" w:uiPriority="66" w:unhideWhenUsed="0"/>
-    <w:lsdException w:name="Medium Grid 1" w:semiHidden="0" w:uiPriority="67" w:unhideWhenUsed="0"/>
-    <w:lsdException w:name="Medium Grid 2" w:semiHidden="0" w:uiPriority="68" w:unhideWhenUsed="0"/>
-    <w:lsdException w:name="Medium Grid 3" w:semiHidden="0" w:uiPriority="69" w:unhideWhenUsed="0"/>
-    <w:lsdException w:name="Dark List" w:semiHidden="0" w:uiPriority="70" w:unhideWhenUsed="0"/>
-    <w:lsdException w:name="Colorful Shading" w:semiHidden="0" w:uiPriority="71" w:unhideWhenUsed="0"/>
-    <w:lsdException w:name="Colorful List" w:semiHidden="0" w:uiPriority="72" w:unhideWhenUsed="0"/>
-    <w:lsdException w:name="Colorful Grid" w:semiHidden="0" w:uiPriority="73" w:unhideWhenUsed="0"/>
-    <w:lsdException w:name="Light Shading Accent 1" w:semiHidden="0" w:uiPriority="60" w:unhideWhenUsed="0"/>
-    <w:lsdException w:name="Light List Accent 1" w:semiHidden="0" w:uiPriority="61" w:unhideWhenUsed="0"/>
-    <w:lsdException w:name="Light Grid Accent 1" w:semiHidden="0" w:uiPriority="62" w:unhideWhenUsed="0"/>
-    <w:lsdException w:name="Medium Shading 1 Accent 1" w:semiHidden="0" w:uiPriority="63" w:unhideWhenUsed="0"/>
-    <w:lsdException w:name="Medium Shading 2 Accent 1" w:semiHidden="0" w:uiPriority="64" w:unhideWhenUsed="0"/>
-    <w:lsdException w:name="Medium List 1 Accent 1" w:semiHidden="0" w:uiPriority="65" w:unhideWhenUsed="0"/>
-    <w:lsdException w:name="Revision" w:unhideWhenUsed="0"/>
-    <w:lsdException w:name="List Paragraph" w:semiHidden="0" w:uiPriority="34" w:unhideWhenUsed="0" w:qFormat="1"/>
-    <w:lsdException w:name="Quote" w:semiHidden="0" w:uiPriority="29" w:unhideWhenUsed="0" w:qFormat="1"/>
-    <w:lsdException w:name="Intense Quote" w:semiHidden="0" w:uiPriority="30" w:unhideWhenUsed="0" w:qFormat="1"/>
-    <w:lsdException w:name="Medium List 2 Accent 1" w:semiHidden="0" w:uiPriority="66" w:unhideWhenUsed="0"/>
-    <w:lsdException w:name="Medium Grid 1 Accent 1" w:semiHidden="0" w:uiPriority="67" w:unhideWhenUsed="0"/>
-    <w:lsdException w:name="Medium Grid 2 Accent 1" w:semiHidden="0" w:uiPriority="68" w:unhideWhenUsed="0"/>
-    <w:lsdException w:name="Medium Grid 3 Accent 1" w:semiHidden="0" w:uiPriority="69" w:unhideWhenUsed="0"/>
-    <w:lsdException w:name="Dark List Accent 1" w:semiHidden="0" w:uiPriority="70" w:unhideWhenUsed="0"/>
-    <w:lsdException w:name="Colorful Shading Accent 1" w:semiHidden="0" w:uiPriority="71" w:unhideWhenUsed="0"/>
-    <w:lsdException w:name="Colorful List Accent 1" w:semiHidden="0" w:uiPriority="72" w:unhideWhenUsed="0"/>
-    <w:lsdException w:name="Colorful Grid Accent 1" w:semiHidden="0" w:uiPriority="73" w:unhideWhenUsed="0"/>
-    <w:lsdException w:name="Light Shading Accent 2" w:semiHidden="0" w:uiPriority="60" w:unhideWhenUsed="0"/>
-    <w:lsdException w:name="Light List Accent 2" w:semiHidden="0" w:uiPriority="61" w:unhideWhenUsed="0"/>
-    <w:lsdException w:name="Light Grid Accent 2" w:semiHidden="0" w:uiPriority="62" w:unhideWhenUsed="0"/>
-    <w:lsdException w:name="Medium Shading 1 Accent 2" w:semiHidden="0" w:uiPriority="63" w:unhideWhenUsed="0"/>
-    <w:lsdException w:name="Medium Shading 2 Accent 2" w:semiHidden="0" w:uiPriority="64" w:unhideWhenUsed="0"/>
-    <w:lsdException w:name="Medium List 1 Accent 2" w:semiHidden="0" w:uiPriority="65" w:unhideWhenUsed="0"/>
-    <w:lsdException w:name="Medium List 2 Accent 2" w:semiHidden="0" w:uiPriority="66" w:unhideWhenUsed="0"/>
-    <w:lsdException w:name="Medium Grid 1 Accent 2" w:semiHidden="0" w:uiPriority="67" w:unhideWhenUsed="0"/>
-    <w:lsdException w:name="Medium Grid 2 Accent 2" w:semiHidden="0" w:uiPriority="68" w:unhideWhenUsed="0"/>
-    <w:lsdException w:name="Medium Grid 3 Accent 2" w:semiHidden="0" w:uiPriority="69" w:unhideWhenUsed="0"/>
-    <w:lsdException w:name="Dark List Accent 2" w:semiHidden="0" w:uiPriority="70" w:unhideWhenUsed="0"/>
-    <w:lsdException w:name="Colorful Shading Accent 2" w:semiHidden="0" w:uiPriority="71" w:unhideWhenUsed="0"/>
-    <w:lsdException w:name="Colorful List Accent 2" w:semiHidden="0" w:uiPriority="72" w:unhideWhenUsed="0"/>
-    <w:lsdException w:name="Colorful Grid Accent 2" w:semiHidden="0" w:uiPriority="73" w:unhideWhenUsed="0"/>
-    <w:lsdException w:name="Light Shading Accent 3" w:semiHidden="0" w:uiPriority="60" w:unhideWhenUsed="0"/>
-    <w:lsdException w:name="Light List Accent 3" w:semiHidden="0" w:uiPriority="61" w:unhideWhenUsed="0"/>
-    <w:lsdException w:name="Light Grid Accent 3" w:semiHidden="0" w:uiPriority="62" w:unhideWhenUsed="0"/>
-    <w:lsdException w:name="Medium Shading 1 Accent 3" w:semiHidden="0" w:uiPriority="63" w:unhideWhenUsed="0"/>
-    <w:lsdException w:name="Medium Shading 2 Accent 3" w:semiHidden="0" w:uiPriority="64" w:unhideWhenUsed="0"/>
-    <w:lsdException w:name="Medium List 1 Accent 3" w:semiHidden="0" w:uiPriority="65" w:unhideWhenUsed="0"/>
-    <w:lsdException w:name="Medium List 2 Accent 3" w:semiHidden="0" w:uiPriority="66" w:unhideWhenUsed="0"/>
-    <w:lsdException w:name="Medium Grid 1 Accent 3" w:semiHidden="0" w:uiPriority="67" w:unhideWhenUsed="0"/>
-    <w:lsdException w:name="Medium Grid 2 Accent 3" w:semiHidden="0" w:uiPriority="68" w:unhideWhenUsed="0"/>
-    <w:lsdException w:name="Medium Grid 3 Accent 3" w:semiHidden="0" w:uiPriority="69" w:unhideWhenUsed="0"/>
-    <w:lsdException w:name="Dark List Accent 3" w:semiHidden="0" w:uiPriority="70" w:unhideWhenUsed="0"/>
-    <w:lsdException w:name="Colorful Shading Accent 3" w:semiHidden="0" w:uiPriority="71" w:unhideWhenUsed="0"/>
-    <w:lsdException w:name="Colorful List Accent 3" w:semiHidden="0" w:uiPriority="72" w:unhideWhenUsed="0"/>
-    <w:lsdException w:name="Colorful Grid Accent 3" w:semiHidden="0" w:uiPriority="73" w:unhideWhenUsed="0"/>
-    <w:lsdException w:name="Light Shading Accent 4" w:semiHidden="0" w:uiPriority="60" w:unhideWhenUsed="0"/>
-    <w:lsdException w:name="Light List Accent 4" w:semiHidden="0" w:uiPriority="61" w:unhideWhenUsed="0"/>
-    <w:lsdException w:name="Light Grid Accent 4" w:semiHidden="0" w:uiPriority="62" w:unhideWhenUsed="0"/>
-    <w:lsdException w:name="Medium Shading 1 Accent 4" w:semiHidden="0" w:uiPriority="63" w:unhideWhenUsed="0"/>
-    <w:lsdException w:name="Medium Shading 2 Accent 4" w:semiHidden="0" w:uiPriority="64" w:unhideWhenUsed="0"/>
-    <w:lsdException w:name="Medium List 1 Accent 4" w:semiHidden="0" w:uiPriority="65" w:unhideWhenUsed="0"/>
-    <w:lsdException w:name="Medium List 2 Accent 4" w:semiHidden="0" w:uiPriority="66" w:unhideWhenUsed="0"/>
-    <w:lsdException w:name="Medium Grid 1 Accent 4" w:semiHidden="0" w:uiPriority="67" w:unhideWhenUsed="0"/>
-    <w:lsdException w:name="Medium Grid 2 Accent 4" w:semiHidden="0" w:uiPriority="68" w:unhideWhenUsed="0"/>
-    <w:lsdException w:name="Medium Grid 3 Accent 4" w:semiHidden="0" w:uiPriority="69" w:unhideWhenUsed="0"/>
-    <w:lsdException w:name="Dark List Accent 4" w:semiHidden="0" w:uiPriority="70" w:unhideWhenUsed="0"/>
-    <w:lsdException w:name="Colorful Shading Accent 4" w:semiHidden="0" w:uiPriority="71" w:unhideWhenUsed="0"/>
-    <w:lsdException w:name="Colorful List Accent 4" w:semiHidden="0" w:uiPriority="72" w:unhideWhenUsed="0"/>
-    <w:lsdException w:name="Colorful Grid Accent 4" w:semiHidden="0" w:uiPriority="73" w:unhideWhenUsed="0"/>
-    <w:lsdException w:name="Light Shading Accent 5" w:semiHidden="0" w:uiPriority="60" w:unhideWhenUsed="0"/>
-    <w:lsdException w:name="Light List Accent 5" w:semiHidden="0" w:uiPriority="61" w:unhideWhenUsed="0"/>
-    <w:lsdException w:name="Light Grid Accent 5" w:semiHidden="0" w:uiPriority="62" w:unhideWhenUsed="0"/>
-    <w:lsdException w:name="Medium Shading 1 Accent 5" w:semiHidden="0" w:uiPriority="63" w:unhideWhenUsed="0"/>
-    <w:lsdException w:name="Medium Shading 2 Accent 5" w:semiHidden="0" w:uiPriority="64" w:unhideWhenUsed="0"/>
-    <w:lsdException w:name="Medium List 1 Accent 5" w:semiHidden="0" w:uiPriority="65" w:unhideWhenUsed="0"/>
-    <w:lsdException w:name="Medium List 2 Accent 5" w:semiHidden="0" w:uiPriority="66" w:unhideWhenUsed="0"/>
-    <w:lsdException w:name="Medium Grid 1 Accent 5" w:semiHidden="0" w:uiPriority="67" w:unhideWhenUsed="0"/>
-    <w:lsdException w:name="Medium Grid 2 Accent 5" w:semiHidden="0" w:uiPriority="68" w:unhideWhenUsed="0"/>
-    <w:lsdException w:name="Medium Grid 3 Accent 5" w:semiHidden="0" w:uiPriority="69" w:unhideWhenUsed="0"/>
-    <w:lsdException w:name="Dark List Accent 5" w:semiHidden="0" w:uiPriority="70" w:unhideWhenUsed="0"/>
-    <w:lsdException w:name="Colorful Shading Accent 5" w:semiHidden="0" w:uiPriority="71" w:unhideWhenUsed="0"/>
-    <w:lsdException w:name="Colorful List Accent 5" w:semiHidden="0" w:uiPriority="72" w:unhideWhenUsed="0"/>
-    <w:lsdException w:name="Colorful Grid Accent 5" w:semiHidden="0" w:uiPriority="73" w:unhideWhenUsed="0"/>
-    <w:lsdException w:name="Light Shading Accent 6" w:semiHidden="0" w:uiPriority="60" w:unhideWhenUsed="0"/>
-    <w:lsdException w:name="Light List Accent 6" w:semiHidden="0" w:uiPriority="61" w:unhideWhenUsed="0"/>
-    <w:lsdException w:name="Light Grid Accent 6" w:semiHidden="0" w:uiPriority="62" w:unhideWhenUsed="0"/>
-    <w:lsdException w:name="Medium Shading 1 Accent 6" w:semiHidden="0" w:uiPriority="63" w:unhideWhenUsed="0"/>
-    <w:lsdException w:name="Medium Shading 2 Accent 6" w:semiHidden="0" w:uiPriority="64" w:unhideWhenUsed="0"/>
-    <w:lsdException w:name="Medium List 1 Accent 6" w:semiHidden="0" w:uiPriority="65" w:unhideWhenUsed="0"/>
-    <w:lsdException w:name="Medium List 2 Accent 6" w:semiHidden="0" w:uiPriority="66" w:unhideWhenUsed="0"/>
-    <w:lsdException w:name="Medium Grid 1 Accent 6" w:semiHidden="0" w:uiPriority="67" w:unhideWhenUsed="0"/>
-    <w:lsdException w:name="Medium Grid 2 Accent 6" w:semiHidden="0" w:uiPriority="68" w:unhideWhenUsed="0"/>
-    <w:lsdException w:name="Medium Grid 3 Accent 6" w:semiHidden="0" w:uiPriority="69" w:unhideWhenUsed="0"/>
-    <w:lsdException w:name="Dark List Accent 6" w:semiHidden="0" w:uiPriority="70" w:unhideWhenUsed="0"/>
-    <w:lsdException w:name="Colorful Shading Accent 6" w:semiHidden="0" w:uiPriority="71" w:unhideWhenUsed="0"/>
-    <w:lsdException w:name="Colorful List Accent 6" w:semiHidden="0" w:uiPriority="72" w:unhideWhenUsed="0"/>
-    <w:lsdException w:name="Colorful Grid Accent 6" w:semiHidden="0" w:uiPriority="73" w:unhideWhenUsed="0"/>
-    <w:lsdException w:name="Subtle Emphasis" w:semiHidden="0" w:uiPriority="19" w:unhideWhenUsed="0" w:qFormat="1"/>
-    <w:lsdException w:name="Intense Emphasis" w:semiHidden="0" w:uiPriority="21" w:unhideWhenUsed="0" w:qFormat="1"/>
-    <w:lsdException w:name="Subtle Reference" w:semiHidden="0" w:uiPriority="31" w:unhideWhenUsed="0" w:qFormat="1"/>
-    <w:lsdException w:name="Intense Reference" w:semiHidden="0" w:uiPriority="32" w:unhideWhenUsed="0" w:qFormat="1"/>
-    <w:lsdException w:name="Book Title" w:semiHidden="0" w:uiPriority="33" w:unhideWhenUsed="0" w:qFormat="1"/>
-    <w:lsdException w:name="Bibliography" w:uiPriority="37"/>
-    <w:lsdException w:name="TOC Heading" w:uiPriority="39" w:qFormat="1"/>
+  <w:latentStyles w:defLockedState="0" w:defUIPriority="99" w:defSemiHidden="0" w:defUnhideWhenUsed="0" w:defQFormat="0" w:count="371">
+    <w:lsdException w:name="Normal" w:uiPriority="0" w:qFormat="1"/>
+    <w:lsdException w:name="heading 1" w:uiPriority="9" w:qFormat="1"/>
+    <w:lsdException w:name="heading 2" w:semiHidden="1" w:uiPriority="9" w:unhideWhenUsed="1" w:qFormat="1"/>
+    <w:lsdException w:name="heading 3" w:semiHidden="1" w:uiPriority="9" w:unhideWhenUsed="1" w:qFormat="1"/>
+    <w:lsdException w:name="heading 4" w:semiHidden="1" w:uiPriority="9" w:unhideWhenUsed="1" w:qFormat="1"/>
+    <w:lsdException w:name="heading 5" w:semiHidden="1" w:uiPriority="9" w:unhideWhenUsed="1" w:qFormat="1"/>
+    <w:lsdException w:name="heading 6" w:semiHidden="1" w:uiPriority="9" w:unhideWhenUsed="1" w:qFormat="1"/>
+    <w:lsdException w:name="heading 7" w:semiHidden="1" w:uiPriority="9" w:unhideWhenUsed="1" w:qFormat="1"/>
+    <w:lsdException w:name="heading 8" w:semiHidden="1" w:uiPriority="9" w:unhideWhenUsed="1" w:qFormat="1"/>
+    <w:lsdException w:name="heading 9" w:semiHidden="1" w:uiPriority="9" w:unhideWhenUsed="1" w:qFormat="1"/>
+    <w:lsdException w:name="index 1" w:semiHidden="1" w:unhideWhenUsed="1"/>
+    <w:lsdException w:name="index 2" w:semiHidden="1" w:unhideWhenUsed="1"/>
+    <w:lsdException w:name="index 3" w:semiHidden="1" w:unhideWhenUsed="1"/>
+    <w:lsdException w:name="index 4" w:semiHidden="1" w:unhideWhenUsed="1"/>
+    <w:lsdException w:name="index 5" w:semiHidden="1" w:unhideWhenUsed="1"/>
+    <w:lsdException w:name="index 6" w:semiHidden="1" w:unhideWhenUsed="1"/>
+    <w:lsdException w:name="index 7" w:semiHidden="1" w:unhideWhenUsed="1"/>
+    <w:lsdException w:name="index 8" w:semiHidden="1" w:unhideWhenUsed="1"/>
+    <w:lsdException w:name="index 9" w:semiHidden="1" w:unhideWhenUsed="1"/>
+    <w:lsdException w:name="toc 1" w:semiHidden="1" w:uiPriority="39" w:unhideWhenUsed="1"/>
+    <w:lsdException w:name="toc 2" w:semiHidden="1" w:uiPriority="39" w:unhideWhenUsed="1"/>
+    <w:lsdException w:name="toc 3" w:semiHidden="1" w:uiPriority="39" w:unhideWhenUsed="1"/>
+    <w:lsdException w:name="toc 4" w:semiHidden="1" w:uiPriority="39" w:unhideWhenUsed="1"/>
+    <w:lsdException w:name="toc 5" w:semiHidden="1" w:uiPriority="39" w:unhideWhenUsed="1"/>
+    <w:lsdException w:name="toc 6" w:semiHidden="1" w:uiPriority="39" w:unhideWhenUsed="1"/>
+    <w:lsdException w:name="toc 7" w:semiHidden="1" w:uiPriority="39" w:unhideWhenUsed="1"/>
+    <w:lsdException w:name="toc 8" w:semiHidden="1" w:uiPriority="39" w:unhideWhenUsed="1"/>
+    <w:lsdException w:name="toc 9" w:semiHidden="1" w:uiPriority="39" w:unhideWhenUsed="1"/>
+    <w:lsdException w:name="Normal Indent" w:semiHidden="1" w:unhideWhenUsed="1"/>
+    <w:lsdException w:name="footnote text" w:semiHidden="1" w:unhideWhenUsed="1"/>
+    <w:lsdException w:name="annotation text" w:semiHidden="1" w:unhideWhenUsed="1"/>
+    <w:lsdException w:name="header" w:semiHidden="1" w:unhideWhenUsed="1"/>
+    <w:lsdException w:name="footer" w:semiHidden="1" w:unhideWhenUsed="1"/>
+    <w:lsdException w:name="index heading" w:semiHidden="1" w:unhideWhenUsed="1"/>
+    <w:lsdException w:name="caption" w:semiHidden="1" w:uiPriority="35" w:unhideWhenUsed="1" w:qFormat="1"/>
+    <w:lsdException w:name="table of figures" w:semiHidden="1" w:unhideWhenUsed="1"/>
+    <w:lsdException w:name="envelope address" w:semiHidden="1" w:unhideWhenUsed="1"/>
+    <w:lsdException w:name="envelope return" w:semiHidden="1" w:unhideWhenUsed="1"/>
+    <w:lsdException w:name="footnote reference" w:semiHidden="1" w:unhideWhenUsed="1"/>
+    <w:lsdException w:name="annotation reference" w:semiHidden="1" w:unhideWhenUsed="1"/>
+    <w:lsdException w:name="line number" w:semiHidden="1" w:unhideWhenUsed="1"/>
+    <w:lsdException w:name="page number" w:semiHidden="1" w:unhideWhenUsed="1"/>
+    <w:lsdException w:name="endnote reference" w:semiHidden="1" w:unhideWhenUsed="1"/>
+    <w:lsdException w:name="endnote text" w:semiHidden="1" w:unhideWhenUsed="1"/>
+    <w:lsdException w:name="table of authorities" w:semiHidden="1" w:unhideWhenUsed="1"/>
+    <w:lsdException w:name="macro" w:semiHidden="1" w:unhideWhenUsed="1"/>
+    <w:lsdException w:name="toa heading" w:semiHidden="1" w:unhideWhenUsed="1"/>
+    <w:lsdException w:name="List" w:semiHidden="1" w:unhideWhenUsed="1"/>
+    <w:lsdException w:name="List Bullet" w:semiHidden="1" w:unhideWhenUsed="1"/>
+    <w:lsdException w:name="List Number" w:semiHidden="1" w:unhideWhenUsed="1"/>
+    <w:lsdException w:name="List 2" w:semiHidden="1" w:unhideWhenUsed="1"/>
+    <w:lsdException w:name="List 3" w:semiHidden="1" w:unhideWhenUsed="1"/>
+    <w:lsdException w:name="List 4" w:semiHidden="1" w:unhideWhenUsed="1"/>
+    <w:lsdException w:name="List 5" w:semiHidden="1" w:unhideWhenUsed="1"/>
+    <w:lsdException w:name="List Bullet 2" w:semiHidden="1" w:unhideWhenUsed="1"/>
+    <w:lsdException w:name="List Bullet 3" w:semiHidden="1" w:unhideWhenUsed="1"/>
+    <w:lsdException w:name="List Bullet 4" w:semiHidden="1" w:unhideWhenUsed="1"/>
+    <w:lsdException w:name="List Bullet 5" w:semiHidden="1" w:unhideWhenUsed="1"/>
+    <w:lsdException w:name="List Number 2" w:semiHidden="1" w:unhideWhenUsed="1"/>
+    <w:lsdException w:name="List Number 3" w:semiHidden="1" w:unhideWhenUsed="1"/>
+    <w:lsdException w:name="List Number 4" w:semiHidden="1" w:unhideWhenUsed="1"/>
+    <w:lsdException w:name="List Number 5" w:semiHidden="1" w:unhideWhenUsed="1"/>
+    <w:lsdException w:name="Title" w:uiPriority="10" w:qFormat="1"/>
+    <w:lsdException w:name="Closing" w:semiHidden="1" w:unhideWhenUsed="1"/>
+    <w:lsdException w:name="Signature" w:semiHidden="1" w:unhideWhenUsed="1"/>
+    <w:lsdException w:name="Default Paragraph Font" w:semiHidden="1" w:uiPriority="1" w:unhideWhenUsed="1"/>
+    <w:lsdException w:name="Body Text" w:semiHidden="1" w:unhideWhenUsed="1"/>
+    <w:lsdException w:name="Body Text Indent" w:semiHidden="1" w:unhideWhenUsed="1"/>
+    <w:lsdException w:name="List Continue" w:semiHidden="1" w:unhideWhenUsed="1"/>
+    <w:lsdException w:name="List Continue 2" w:semiHidden="1" w:unhideWhenUsed="1"/>
+    <w:lsdException w:name="List Continue 3" w:semiHidden="1" w:unhideWhenUsed="1"/>
+    <w:lsdException w:name="List Continue 4" w:semiHidden="1" w:unhideWhenUsed="1"/>
+    <w:lsdException w:name="List Continue 5" w:semiHidden="1" w:unhideWhenUsed="1"/>
+    <w:lsdException w:name="Message Header" w:semiHidden="1" w:unhideWhenUsed="1"/>
+    <w:lsdException w:name="Subtitle" w:uiPriority="11" w:qFormat="1"/>
+    <w:lsdException w:name="Salutation" w:semiHidden="1" w:unhideWhenUsed="1"/>
+    <w:lsdException w:name="Date" w:semiHidden="1" w:unhideWhenUsed="1"/>
+    <w:lsdException w:name="Body Text First Indent" w:semiHidden="1" w:unhideWhenUsed="1"/>
+    <w:lsdException w:name="Body Text First Indent 2" w:semiHidden="1" w:unhideWhenUsed="1"/>
+    <w:lsdException w:name="Note Heading" w:semiHidden="1" w:unhideWhenUsed="1"/>
+    <w:lsdException w:name="Body Text 2" w:semiHidden="1" w:unhideWhenUsed="1"/>
+    <w:lsdException w:name="Body Text 3" w:semiHidden="1" w:unhideWhenUsed="1"/>
+    <w:lsdException w:name="Body Text Indent 2" w:semiHidden="1" w:unhideWhenUsed="1"/>
+    <w:lsdException w:name="Body Text Indent 3" w:semiHidden="1" w:unhideWhenUsed="1"/>
+    <w:lsdException w:name="Block Text" w:semiHidden="1" w:unhideWhenUsed="1"/>
+    <w:lsdException w:name="Hyperlink" w:semiHidden="1" w:unhideWhenUsed="1"/>
+    <w:lsdException w:name="FollowedHyperlink" w:semiHidden="1" w:unhideWhenUsed="1"/>
+    <w:lsdException w:name="Strong" w:uiPriority="22" w:qFormat="1"/>
+    <w:lsdException w:name="Emphasis" w:uiPriority="20" w:qFormat="1"/>
+    <w:lsdException w:name="Document Map" w:semiHidden="1" w:unhideWhenUsed="1"/>
+    <w:lsdException w:name="Plain Text" w:semiHidden="1" w:unhideWhenUsed="1"/>
+    <w:lsdException w:name="E-mail Signature" w:semiHidden="1" w:unhideWhenUsed="1"/>
+    <w:lsdException w:name="HTML Top of Form" w:semiHidden="1" w:unhideWhenUsed="1"/>
+    <w:lsdException w:name="HTML Bottom of Form" w:semiHidden="1" w:unhideWhenUsed="1"/>
+    <w:lsdException w:name="Normal (Web)" w:semiHidden="1" w:unhideWhenUsed="1"/>
+    <w:lsdException w:name="HTML Acronym" w:semiHidden="1" w:unhideWhenUsed="1"/>
+    <w:lsdException w:name="HTML Address" w:semiHidden="1" w:unhideWhenUsed="1"/>
+    <w:lsdException w:name="HTML Cite" w:semiHidden="1" w:unhideWhenUsed="1"/>
+    <w:lsdException w:name="HTML Code" w:semiHidden="1" w:unhideWhenUsed="1"/>
+    <w:lsdException w:name="HTML Definition" w:semiHidden="1" w:unhideWhenUsed="1"/>
+    <w:lsdException w:name="HTML Keyboard" w:semiHidden="1" w:unhideWhenUsed="1"/>
+    <w:lsdException w:name="HTML Preformatted" w:semiHidden="1" w:unhideWhenUsed="1"/>
+    <w:lsdException w:name="HTML Sample" w:semiHidden="1" w:unhideWhenUsed="1"/>
+    <w:lsdException w:name="HTML Typewriter" w:semiHidden="1" w:unhideWhenUsed="1"/>
+    <w:lsdException w:name="HTML Variable" w:semiHidden="1" w:unhideWhenUsed="1"/>
+    <w:lsdException w:name="Normal Table" w:semiHidden="1" w:unhideWhenUsed="1"/>
+    <w:lsdException w:name="annotation subject" w:semiHidden="1" w:unhideWhenUsed="1"/>
+    <w:lsdException w:name="No List" w:semiHidden="1" w:unhideWhenUsed="1"/>
+    <w:lsdException w:name="Outline List 1" w:semiHidden="1" w:unhideWhenUsed="1"/>
+    <w:lsdException w:name="Outline List 2" w:semiHidden="1" w:unhideWhenUsed="1"/>
+    <w:lsdException w:name="Outline List 3" w:semiHidden="1" w:unhideWhenUsed="1"/>
+    <w:lsdException w:name="Table Simple 1" w:semiHidden="1" w:unhideWhenUsed="1"/>
+    <w:lsdException w:name="Table Simple 2" w:semiHidden="1" w:unhideWhenUsed="1"/>
+    <w:lsdException w:name="Table Simple 3" w:semiHidden="1" w:unhideWhenUsed="1"/>
+    <w:lsdException w:name="Table Classic 1" w:semiHidden="1" w:unhideWhenUsed="1"/>
+    <w:lsdException w:name="Table Classic 2" w:semiHidden="1" w:unhideWhenUsed="1"/>
+    <w:lsdException w:name="Table Classic 3" w:semiHidden="1" w:unhideWhenUsed="1"/>
+    <w:lsdException w:name="Table Classic 4" w:semiHidden="1" w:unhideWhenUsed="1"/>
+    <w:lsdException w:name="Table Colorful 1" w:semiHidden="1" w:unhideWhenUsed="1"/>
+    <w:lsdException w:name="Table Colorful 2" w:semiHidden="1" w:unhideWhenUsed="1"/>
+    <w:lsdException w:name="Table Colorful 3" w:semiHidden="1" w:unhideWhenUsed="1"/>
+    <w:lsdException w:name="Table Columns 1" w:semiHidden="1" w:unhideWhenUsed="1"/>
+    <w:lsdException w:name="Table Columns 2" w:semiHidden="1" w:unhideWhenUsed="1"/>
+    <w:lsdException w:name="Table Columns 3" w:semiHidden="1" w:unhideWhenUsed="1"/>
+    <w:lsdException w:name="Table Columns 4" w:semiHidden="1" w:unhideWhenUsed="1"/>
+    <w:lsdException w:name="Table Columns 5" w:semiHidden="1" w:unhideWhenUsed="1"/>
+    <w:lsdException w:name="Table Grid 1" w:semiHidden="1" w:unhideWhenUsed="1"/>
+    <w:lsdException w:name="Table Grid 2" w:semiHidden="1" w:unhideWhenUsed="1"/>
+    <w:lsdException w:name="Table Grid 3" w:semiHidden="1" w:unhideWhenUsed="1"/>
+    <w:lsdException w:name="Table Grid 4" w:semiHidden="1" w:unhideWhenUsed="1"/>
+    <w:lsdException w:name="Table Grid 5" w:semiHidden="1" w:unhideWhenUsed="1"/>
+    <w:lsdException w:name="Table Grid 6" w:semiHidden="1" w:unhideWhenUsed="1"/>
+    <w:lsdException w:name="Table Grid 7" w:semiHidden="1" w:unhideWhenUsed="1"/>
+    <w:lsdException w:name="Table Grid 8" w:semiHidden="1" w:unhideWhenUsed="1"/>
+    <w:lsdException w:name="Table List 1" w:semiHidden="1" w:unhideWhenUsed="1"/>
+    <w:lsdException w:name="Table List 2" w:semiHidden="1" w:unhideWhenUsed="1"/>
+    <w:lsdException w:name="Table List 3" w:semiHidden="1" w:unhideWhenUsed="1"/>
+    <w:lsdException w:name="Table List 4" w:semiHidden="1" w:unhideWhenUsed="1"/>
+    <w:lsdException w:name="Table List 5" w:semiHidden="1" w:unhideWhenUsed="1"/>
+    <w:lsdException w:name="Table List 6" w:semiHidden="1" w:unhideWhenUsed="1"/>
+    <w:lsdException w:name="Table List 7" w:semiHidden="1" w:unhideWhenUsed="1"/>
+    <w:lsdException w:name="Table List 8" w:semiHidden="1" w:unhideWhenUsed="1"/>
+    <w:lsdException w:name="Table 3D effects 1" w:semiHidden="1" w:unhideWhenUsed="1"/>
+    <w:lsdException w:name="Table 3D effects 2" w:semiHidden="1" w:unhideWhenUsed="1"/>
+    <w:lsdException w:name="Table 3D effects 3" w:semiHidden="1" w:unhideWhenUsed="1"/>
+    <w:lsdException w:name="Table Contemporary" w:semiHidden="1" w:unhideWhenUsed="1"/>
+    <w:lsdException w:name="Table Elegant" w:semiHidden="1" w:unhideWhenUsed="1"/>
+    <w:lsdException w:name="Table Professional" w:semiHidden="1" w:unhideWhenUsed="1"/>
+    <w:lsdException w:name="Table Subtle 1" w:semiHidden="1" w:unhideWhenUsed="1"/>
+    <w:lsdException w:name="Table Subtle 2" w:semiHidden="1" w:unhideWhenUsed="1"/>
+    <w:lsdException w:name="Table Web 1" w:semiHidden="1" w:unhideWhenUsed="1"/>
+    <w:lsdException w:name="Table Web 2" w:semiHidden="1" w:unhideWhenUsed="1"/>
+    <w:lsdException w:name="Table Web 3" w:semiHidden="1" w:unhideWhenUsed="1"/>
+    <w:lsdException w:name="Balloon Text" w:semiHidden="1" w:unhideWhenUsed="1"/>
+    <w:lsdException w:name="Table Grid" w:uiPriority="59"/>
+    <w:lsdException w:name="Table Theme" w:semiHidden="1" w:unhideWhenUsed="1"/>
+    <w:lsdException w:name="Placeholder Text" w:semiHidden="1"/>
+    <w:lsdException w:name="No Spacing" w:uiPriority="1" w:qFormat="1"/>
+    <w:lsdException w:name="Light Shading" w:uiPriority="60"/>
+    <w:lsdException w:name="Light List" w:uiPriority="61"/>
+    <w:lsdException w:name="Light Grid" w:uiPriority="62"/>
+    <w:lsdException w:name="Medium Shading 1" w:uiPriority="63"/>
+    <w:lsdException w:name="Medium Shading 2" w:uiPriority="64"/>
+    <w:lsdException w:name="Medium List 1" w:uiPriority="65"/>
+    <w:lsdException w:name="Medium List 2" w:uiPriority="66"/>
+    <w:lsdException w:name="Medium Grid 1" w:uiPriority="67"/>
+    <w:lsdException w:name="Medium Grid 2" w:uiPriority="68"/>
+    <w:lsdException w:name="Medium Grid 3" w:uiPriority="69"/>
+    <w:lsdException w:name="Dark List" w:uiPriority="70"/>
+    <w:lsdException w:name="Colorful Shading" w:uiPriority="71"/>
+    <w:lsdException w:name="Colorful List" w:uiPriority="72"/>
+    <w:lsdException w:name="Colorful Grid" w:uiPriority="73"/>
+    <w:lsdException w:name="Light Shading Accent 1" w:uiPriority="60"/>
+    <w:lsdException w:name="Light List Accent 1" w:uiPriority="61"/>
+    <w:lsdException w:name="Light Grid Accent 1" w:uiPriority="62"/>
+    <w:lsdException w:name="Medium Shading 1 Accent 1" w:uiPriority="63"/>
+    <w:lsdException w:name="Medium Shading 2 Accent 1" w:uiPriority="64"/>
+    <w:lsdException w:name="Medium List 1 Accent 1" w:uiPriority="65"/>
+    <w:lsdException w:name="Revision" w:semiHidden="1"/>
+    <w:lsdException w:name="List Paragraph" w:uiPriority="34" w:qFormat="1"/>
+    <w:lsdException w:name="Quote" w:uiPriority="29" w:qFormat="1"/>
+    <w:lsdException w:name="Intense Quote" w:uiPriority="30" w:qFormat="1"/>
+    <w:lsdException w:name="Medium List 2 Accent 1" w:uiPriority="66"/>
+    <w:lsdException w:name="Medium Grid 1 Accent 1" w:uiPriority="67"/>
+    <w:lsdException w:name="Medium Grid 2 Accent 1" w:uiPriority="68"/>
+    <w:lsdException w:name="Medium Grid 3 Accent 1" w:uiPriority="69"/>
+    <w:lsdException w:name="Dark List Accent 1" w:uiPriority="70"/>
+    <w:lsdException w:name="Colorful Shading Accent 1" w:uiPriority="71"/>
+    <w:lsdException w:name="Colorful List Accent 1" w:uiPriority="72"/>
+    <w:lsdException w:name="Colorful Grid Accent 1" w:uiPriority="73"/>
+    <w:lsdException w:name="Light Shading Accent 2" w:uiPriority="60"/>
+    <w:lsdException w:name="Light List Accent 2" w:uiPriority="61"/>
+    <w:lsdException w:name="Light Grid Accent 2" w:uiPriority="62"/>
+    <w:lsdException w:name="Medium Shading 1 Accent 2" w:uiPriority="63"/>
+    <w:lsdException w:name="Medium Shading 2 Accent 2" w:uiPriority="64"/>
+    <w:lsdException w:name="Medium List 1 Accent 2" w:uiPriority="65"/>
+    <w:lsdException w:name="Medium List 2 Accent 2" w:uiPriority="66"/>
+    <w:lsdException w:name="Medium Grid 1 Accent 2" w:uiPriority="67"/>
+    <w:lsdException w:name="Medium Grid 2 Accent 2" w:uiPriority="68"/>
+    <w:lsdException w:name="Medium Grid 3 Accent 2" w:uiPriority="69"/>
+    <w:lsdException w:name="Dark List Accent 2" w:uiPriority="70"/>
+    <w:lsdException w:name="Colorful Shading Accent 2" w:uiPriority="71"/>
+    <w:lsdException w:name="Colorful List Accent 2" w:uiPriority="72"/>
+    <w:lsdException w:name="Colorful Grid Accent 2" w:uiPriority="73"/>
+    <w:lsdException w:name="Light Shading Accent 3" w:uiPriority="60"/>
+    <w:lsdException w:name="Light List Accent 3" w:uiPriority="61"/>
+    <w:lsdException w:name="Light Grid Accent 3" w:uiPriority="62"/>
+    <w:lsdException w:name="Medium Shading 1 Accent 3" w:uiPriority="63"/>
+    <w:lsdException w:name="Medium Shading 2 Accent 3" w:uiPriority="64"/>
+    <w:lsdException w:name="Medium List 1 Accent 3" w:uiPriority="65"/>
+    <w:lsdException w:name="Medium List 2 Accent 3" w:uiPriority="66"/>
+    <w:lsdException w:name="Medium Grid 1 Accent 3" w:uiPriority="67"/>
+    <w:lsdException w:name="Medium Grid 2 Accent 3" w:uiPriority="68"/>
+    <w:lsdException w:name="Medium Grid 3 Accent 3" w:uiPriority="69"/>
+    <w:lsdException w:name="Dark List Accent 3" w:uiPriority="70"/>
+    <w:lsdException w:name="Colorful Shading Accent 3" w:uiPriority="71"/>
+    <w:lsdException w:name="Colorful List Accent 3" w:uiPriority="72"/>
+    <w:lsdException w:name="Colorful Grid Accent 3" w:uiPriority="73"/>
+    <w:lsdException w:name="Light Shading Accent 4" w:uiPriority="60"/>
+    <w:lsdException w:name="Light List Accent 4" w:uiPriority="61"/>
+    <w:lsdException w:name="Light Grid Accent 4" w:uiPriority="62"/>
+    <w:lsdException w:name="Medium Shading 1 Accent 4" w:uiPriority="63"/>
+    <w:lsdException w:name="Medium Shading 2 Accent 4" w:uiPriority="64"/>
+    <w:lsdException w:name="Medium List 1 Accent 4" w:uiPriority="65"/>
+    <w:lsdException w:name="Medium List 2 Accent 4" w:uiPriority="66"/>
+    <w:lsdException w:name="Medium Grid 1 Accent 4" w:uiPriority="67"/>
+    <w:lsdException w:name="Medium Grid 2 Accent 4" w:uiPriority="68"/>
+    <w:lsdException w:name="Medium Grid 3 Accent 4" w:uiPriority="69"/>
+    <w:lsdException w:name="Dark List Accent 4" w:uiPriority="70"/>
+    <w:lsdException w:name="Colorful Shading Accent 4" w:uiPriority="71"/>
+    <w:lsdException w:name="Colorful List Accent 4" w:uiPriority="72"/>
+    <w:lsdException w:name="Colorful Grid Accent 4" w:uiPriority="73"/>
+    <w:lsdException w:name="Light Shading Accent 5" w:uiPriority="60"/>
+    <w:lsdException w:name="Light List Accent 5" w:uiPriority="61"/>
+    <w:lsdException w:name="Light Grid Accent 5" w:uiPriority="62"/>
+    <w:lsdException w:name="Medium Shading 1 Accent 5" w:uiPriority="63"/>
+    <w:lsdException w:name="Medium Shading 2 Accent 5" w:uiPriority="64"/>
+    <w:lsdException w:name="Medium List 1 Accent 5" w:uiPriority="65"/>
+    <w:lsdException w:name="Medium List 2 Accent 5" w:uiPriority="66"/>
+    <w:lsdException w:name="Medium Grid 1 Accent 5" w:uiPriority="67"/>
+    <w:lsdException w:name="Medium Grid 2 Accent 5" w:uiPriority="68"/>
+    <w:lsdException w:name="Medium Grid 3 Accent 5" w:uiPriority="69"/>
+    <w:lsdException w:name="Dark List Accent 5" w:uiPriority="70"/>
+    <w:lsdException w:name="Colorful Shading Accent 5" w:uiPriority="71"/>
+    <w:lsdException w:name="Colorful List Accent 5" w:uiPriority="72"/>
+    <w:lsdException w:name="Colorful Grid Accent 5" w:uiPriority="73"/>
+    <w:lsdException w:name="Light Shading Accent 6" w:uiPriority="60"/>
+    <w:lsdException w:name="Light List Accent 6" w:uiPriority="61"/>
+    <w:lsdException w:name="Light Grid Accent 6" w:uiPriority="62"/>
+    <w:lsdException w:name="Medium Shading 1 Accent 6" w:uiPriority="63"/>
+    <w:lsdException w:name="Medium Shading 2 Accent 6" w:uiPriority="64"/>
+    <w:lsdException w:name="Medium List 1 Accent 6" w:uiPriority="65"/>
+    <w:lsdException w:name="Medium List 2 Accent 6" w:uiPriority="66"/>
+    <w:lsdException w:name="Medium Grid 1 Accent 6" w:uiPriority="67"/>
+    <w:lsdException w:name="Medium Grid 2 Accent 6" w:uiPriority="68"/>
+    <w:lsdException w:name="Medium Grid 3 Accent 6" w:uiPriority="69"/>
+    <w:lsdException w:name="Dark List Accent 6" w:uiPriority="70"/>
+    <w:lsdException w:name="Colorful Shading Accent 6" w:uiPriority="71"/>
+    <w:lsdException w:name="Colorful List Accent 6" w:uiPriority="72"/>
+    <w:lsdException w:name="Colorful Grid Accent 6" w:uiPriority="73"/>
+    <w:lsdException w:name="Subtle Emphasis" w:uiPriority="19" w:qFormat="1"/>
+    <w:lsdException w:name="Intense Emphasis" w:uiPriority="21" w:qFormat="1"/>
+    <w:lsdException w:name="Subtle Reference" w:uiPriority="31" w:qFormat="1"/>
+    <w:lsdException w:name="Intense Reference" w:uiPriority="32" w:qFormat="1"/>
+    <w:lsdException w:name="Book Title" w:uiPriority="33" w:qFormat="1"/>
+    <w:lsdException w:name="Bibliography" w:semiHidden="1" w:uiPriority="37" w:unhideWhenUsed="1"/>
+    <w:lsdException w:name="TOC Heading" w:semiHidden="1" w:uiPriority="39" w:unhideWhenUsed="1" w:qFormat="1"/>
+    <w:lsdException w:name="Plain Table 1" w:uiPriority="41"/>
+    <w:lsdException w:name="Plain Table 2" w:uiPriority="42"/>
+    <w:lsdException w:name="Plain Table 3" w:uiPriority="43"/>
+    <w:lsdException w:name="Plain Table 4" w:uiPriority="44"/>
+    <w:lsdException w:name="Plain Table 5" w:uiPriority="45"/>
+    <w:lsdException w:name="Grid Table Light" w:uiPriority="40"/>
+    <w:lsdException w:name="Grid Table 1 Light" w:uiPriority="46"/>
+    <w:lsdException w:name="Grid Table 2" w:uiPriority="47"/>
+    <w:lsdException w:name="Grid Table 3" w:uiPriority="48"/>
+    <w:lsdException w:name="Grid Table 4" w:uiPriority="49"/>
+    <w:lsdException w:name="Grid Table 5 Dark" w:uiPriority="50"/>
+    <w:lsdException w:name="Grid Table 6 Colorful" w:uiPriority="51"/>
+    <w:lsdException w:name="Grid Table 7 Colorful" w:uiPriority="52"/>
+    <w:lsdException w:name="Grid Table 1 Light Accent 1" w:uiPriority="46"/>
+    <w:lsdException w:name="Grid Table 2 Accent 1" w:uiPriority="47"/>
+    <w:lsdException w:name="Grid Table 3 Accent 1" w:uiPriority="48"/>
+    <w:lsdException w:name="Grid Table 4 Accent 1" w:uiPriority="49"/>
+    <w:lsdException w:name="Grid Table 5 Dark Accent 1" w:uiPriority="50"/>
+    <w:lsdException w:name="Grid Table 6 Colorful Accent 1" w:uiPriority="51"/>
+    <w:lsdException w:name="Grid Table 7 Colorful Accent 1" w:uiPriority="52"/>
+    <w:lsdException w:name="Grid Table 1 Light Accent 2" w:uiPriority="46"/>
+    <w:lsdException w:name="Grid Table 2 Accent 2" w:uiPriority="47"/>
+    <w:lsdException w:name="Grid Table 3 Accent 2" w:uiPriority="48"/>
+    <w:lsdException w:name="Grid Table 4 Accent 2" w:uiPriority="49"/>
+    <w:lsdException w:name="Grid Table 5 Dark Accent 2" w:uiPriority="50"/>
+    <w:lsdException w:name="Grid Table 6 Colorful Accent 2" w:uiPriority="51"/>
+    <w:lsdException w:name="Grid Table 7 Colorful Accent 2" w:uiPriority="52"/>
+    <w:lsdException w:name="Grid Table 1 Light Accent 3" w:uiPriority="46"/>
+    <w:lsdException w:name="Grid Table 2 Accent 3" w:uiPriority="47"/>
+    <w:lsdException w:name="Grid Table 3 Accent 3" w:uiPriority="48"/>
+    <w:lsdException w:name="Grid Table 4 Accent 3" w:uiPriority="49"/>
+    <w:lsdException w:name="Grid Table 5 Dark Accent 3" w:uiPriority="50"/>
+    <w:lsdException w:name="Grid Table 6 Colorful Accent 3" w:uiPriority="51"/>
+    <w:lsdException w:name="Grid Table 7 Colorful Accent 3" w:uiPriority="52"/>
+    <w:lsdException w:name="Grid Table 1 Light Accent 4" w:uiPriority="46"/>
+    <w:lsdException w:name="Grid Table 2 Accent 4" w:uiPriority="47"/>
+    <w:lsdException w:name="Grid Table 3 Accent 4" w:uiPriority="48"/>
+    <w:lsdException w:name="Grid Table 4 Accent 4" w:uiPriority="49"/>
+    <w:lsdException w:name="Grid Table 5 Dark Accent 4" w:uiPriority="50"/>
+    <w:lsdException w:name="Grid Table 6 Colorful Accent 4" w:uiPriority="51"/>
+    <w:lsdException w:name="Grid Table 7 Colorful Accent 4" w:uiPriority="52"/>
+    <w:lsdException w:name="Grid Table 1 Light Accent 5" w:uiPriority="46"/>
+    <w:lsdException w:name="Grid Table 2 Accent 5" w:uiPriority="47"/>
+    <w:lsdException w:name="Grid Table 3 Accent 5" w:uiPriority="48"/>
+    <w:lsdException w:name="Grid Table 4 Accent 5" w:uiPriority="49"/>
+    <w:lsdException w:name="Grid Table 5 Dark Accent 5" w:uiPriority="50"/>
+    <w:lsdException w:name="Grid Table 6 Colorful Accent 5" w:uiPriority="51"/>
+    <w:lsdException w:name="Grid Table 7 Colorful Accent 5" w:uiPriority="52"/>
+    <w:lsdException w:name="Grid Table 1 Light Accent 6" w:uiPriority="46"/>
+    <w:lsdException w:name="Grid Table 2 Accent 6" w:uiPriority="47"/>
+    <w:lsdException w:name="Grid Table 3 Accent 6" w:uiPriority="48"/>
+    <w:lsdException w:name="Grid Table 4 Accent 6" w:uiPriority="49"/>
+    <w:lsdException w:name="Grid Table 5 Dark Accent 6" w:uiPriority="50"/>
+    <w:lsdException w:name="Grid Table 6 Colorful Accent 6" w:uiPriority="51"/>
+    <w:lsdException w:name="Grid Table 7 Colorful Accent 6" w:uiPriority="52"/>
+    <w:lsdException w:name="List Table 1 Light" w:uiPriority="46"/>
+    <w:lsdException w:name="List Table 2" w:uiPriority="47"/>
+    <w:lsdException w:name="List Table 3" w:uiPriority="48"/>
+    <w:lsdException w:name="List Table 4" w:uiPriority="49"/>
+    <w:lsdException w:name="List Table 5 Dark" w:uiPriority="50"/>
+    <w:lsdException w:name="List Table 6 Colorful" w:uiPriority="51"/>
+    <w:lsdException w:name="List Table 7 Colorful" w:uiPriority="52"/>
+    <w:lsdException w:name="List Table 1 Light Accent 1" w:uiPriority="46"/>
+    <w:lsdException w:name="List Table 2 Accent 1" w:uiPriority="47"/>
+    <w:lsdException w:name="List Table 3 Accent 1" w:uiPriority="48"/>
+    <w:lsdException w:name="List Table 4 Accent 1" w:uiPriority="49"/>
+    <w:lsdException w:name="List Table 5 Dark Accent 1" w:uiPriority="50"/>
+    <w:lsdException w:name="List Table 6 Colorful Accent 1" w:uiPriority="51"/>
+    <w:lsdException w:name="List Table 7 Colorful Accent 1" w:uiPriority="52"/>
+    <w:lsdException w:name="List Table 1 Light Accent 2" w:uiPriority="46"/>
+    <w:lsdException w:name="List Table 2 Accent 2" w:uiPriority="47"/>
+    <w:lsdException w:name="List Table 3 Accent 2" w:uiPriority="48"/>
+    <w:lsdException w:name="List Table 4 Accent 2" w:uiPriority="49"/>
+    <w:lsdException w:name="List Table 5 Dark Accent 2" w:uiPriority="50"/>
+    <w:lsdException w:name="List Table 6 Colorful Accent 2" w:uiPriority="51"/>
+    <w:lsdException w:name="List Table 7 Colorful Accent 2" w:uiPriority="52"/>
+    <w:lsdException w:name="List Table 1 Light Accent 3" w:uiPriority="46"/>
+    <w:lsdException w:name="List Table 2 Accent 3" w:uiPriority="47"/>
+    <w:lsdException w:name="List Table 3 Accent 3" w:uiPriority="48"/>
+    <w:lsdException w:name="List Table 4 Accent 3" w:uiPriority="49"/>
+    <w:lsdException w:name="List Table 5 Dark Accent 3" w:uiPriority="50"/>
+    <w:lsdException w:name="List Table 6 Colorful Accent 3" w:uiPriority="51"/>
+    <w:lsdException w:name="List Table 7 Colorful Accent 3" w:uiPriority="52"/>
+    <w:lsdException w:name="List Table 1 Light Accent 4" w:uiPriority="46"/>
+    <w:lsdException w:name="List Table 2 Accent 4" w:uiPriority="47"/>
+    <w:lsdException w:name="List Table 3 Accent 4" w:uiPriority="48"/>
+    <w:lsdException w:name="List Table 4 Accent 4" w:uiPriority="49"/>
+    <w:lsdException w:name="List Table 5 Dark Accent 4" w:uiPriority="50"/>
+    <w:lsdException w:name="List Table 6 Colorful Accent 4" w:uiPriority="51"/>
+    <w:lsdException w:name="List Table 7 Colorful Accent 4" w:uiPriority="52"/>
+    <w:lsdException w:name="List Table 1 Light Accent 5" w:uiPriority="46"/>
+    <w:lsdException w:name="List Table 2 Accent 5" w:uiPriority="47"/>
+    <w:lsdException w:name="List Table 3 Accent 5" w:uiPriority="48"/>
+    <w:lsdException w:name="List Table 4 Accent 5" w:uiPriority="49"/>
+    <w:lsdException w:name="List Table 5 Dark Accent 5" w:uiPriority="50"/>
+    <w:lsdException w:name="List Table 6 Colorful Accent 5" w:uiPriority="51"/>
+    <w:lsdException w:name="List Table 7 Colorful Accent 5" w:uiPriority="52"/>
+    <w:lsdException w:name="List Table 1 Light Accent 6" w:uiPriority="46"/>
+    <w:lsdException w:name="List Table 2 Accent 6" w:uiPriority="47"/>
+    <w:lsdException w:name="List Table 3 Accent 6" w:uiPriority="48"/>
+    <w:lsdException w:name="List Table 4 Accent 6" w:uiPriority="49"/>
+    <w:lsdException w:name="List Table 5 Dark Accent 6" w:uiPriority="50"/>
+    <w:lsdException w:name="List Table 6 Colorful Accent 6" w:uiPriority="51"/>
+    <w:lsdException w:name="List Table 7 Colorful Accent 6" w:uiPriority="52"/>
   </w:latentStyles>
   <w:style w:type="paragraph" w:default="1" w:styleId="Standard">
     <w:name w:val="Normal"/>
@@ -1836,7 +1916,6 @@
     <w:uiPriority w:val="99"/>
     <w:semiHidden/>
     <w:unhideWhenUsed/>
-    <w:qFormat/>
     <w:tblPr>
       <w:tblInd w:w="0" w:type="dxa"/>
       <w:tblCellMar>

</xml_diff>